<commit_message>
delete "." in Rp
</commit_message>
<xml_diff>
--- a/public/doc/template/invoice.docx
+++ b/public/doc/template/invoice.docx
@@ -669,17 +669,15 @@
                 <w:szCs w:val="20"/>
               </w:rPr>
             </w:pPr>
-            <w:proofErr w:type="gramStart"/>
             <w:r>
               <w:rPr>
                 <w:rFonts w:ascii="Calibri" w:hAnsi="Calibri" w:cs="Calibri"/>
                 <w:sz w:val="20"/>
                 <w:szCs w:val="20"/>
               </w:rPr>
-              <w:t>Rp.{</w:t>
+              <w:t>Rp{</w:t>
             </w:r>
             <w:proofErr w:type="spellStart"/>
-            <w:proofErr w:type="gramEnd"/>
             <w:r>
               <w:rPr>
                 <w:rFonts w:ascii="Calibri" w:hAnsi="Calibri" w:cs="Calibri"/>
@@ -721,17 +719,15 @@
                 <w:szCs w:val="20"/>
               </w:rPr>
             </w:pPr>
-            <w:proofErr w:type="gramStart"/>
             <w:r>
               <w:rPr>
                 <w:rFonts w:ascii="Calibri" w:hAnsi="Calibri" w:cs="Calibri"/>
                 <w:sz w:val="20"/>
                 <w:szCs w:val="20"/>
               </w:rPr>
-              <w:t>Rp.{</w:t>
+              <w:t>Rp{</w:t>
             </w:r>
             <w:proofErr w:type="spellStart"/>
-            <w:proofErr w:type="gramEnd"/>
             <w:r>
               <w:rPr>
                 <w:rFonts w:ascii="Calibri" w:hAnsi="Calibri" w:cs="Calibri"/>
@@ -837,7 +833,6 @@
                 <w:szCs w:val="20"/>
               </w:rPr>
             </w:pPr>
-            <w:proofErr w:type="gramStart"/>
             <w:r>
               <w:rPr>
                 <w:rFonts w:ascii="Calibri" w:hAnsi="Calibri" w:cs="Calibri"/>
@@ -845,9 +840,8 @@
                 <w:sz w:val="20"/>
                 <w:szCs w:val="20"/>
               </w:rPr>
-              <w:t>Rp.{</w:t>
+              <w:t>Rp{</w:t>
             </w:r>
-            <w:proofErr w:type="gramEnd"/>
             <w:r>
               <w:rPr>
                 <w:rFonts w:ascii="Calibri" w:hAnsi="Calibri" w:cs="Calibri"/>
@@ -1228,20 +1222,8 @@
                                 <w:sz w:val="28"/>
                                 <w:szCs w:val="28"/>
                               </w:rPr>
-                              <w:t xml:space="preserve">UNIVERSITAS PENDIDIKAN </w:t>
+                              <w:t>UNIVERSITAS PENDIDIKAN INDONESIA</w:t>
                             </w:r>
-                            <w:smartTag w:uri="urn:schemas-microsoft-com:office:smarttags" w:element="place">
-                              <w:smartTag w:uri="urn:schemas-microsoft-com:office:smarttags" w:element="country-region">
-                                <w:r>
-                                  <w:rPr>
-                                    <w:b/>
-                                    <w:sz w:val="28"/>
-                                    <w:szCs w:val="28"/>
-                                  </w:rPr>
-                                  <w:t>INDONESIA</w:t>
-                                </w:r>
-                              </w:smartTag>
-                            </w:smartTag>
                           </w:p>
                           <w:p>
                             <w:pPr>
@@ -2458,7 +2440,6 @@
     <w:uiPriority w:val="99"/>
     <w:semiHidden/>
     <w:unhideWhenUsed/>
-    <w:qFormat/>
     <w:tblPr>
       <w:tblInd w:w="0" w:type="dxa"/>
       <w:tblCellMar>

</xml_diff>